<commit_message>
thu 2 lam tiep phan hien thi noi dung hop dong
</commit_message>
<xml_diff>
--- a/wwwroot/document/HopDongMuaBan.docx
+++ b/wwwroot/document/HopDongMuaBan.docx
@@ -110,16 +110,16 @@
         <w:jc w:val="center"/>
         <w:rPr>
           <w:b/>
-          <w:sz w:val="26"/>
-          <w:szCs w:val="26"/>
-        </w:rPr>
-      </w:pPr>
-      <w:r>
-        <w:rPr>
-          <w:b/>
           <w:sz w:val="32"/>
           <w:szCs w:val="26"/>
         </w:rPr>
+      </w:pPr>
+      <w:r>
+        <w:rPr>
+          <w:b/>
+          <w:sz w:val="32"/>
+          <w:szCs w:val="26"/>
+        </w:rPr>
         <w:t>HỢP ĐỒNG MUA BÁN</w:t>
       </w:r>
     </w:p>
@@ -129,41 +129,17 @@
         <w:jc w:val="center"/>
         <w:rPr>
           <w:b/>
-          <w:sz w:val="26"/>
-          <w:szCs w:val="26"/>
-        </w:rPr>
-      </w:pPr>
-      <w:r>
-        <w:rPr>
-          <w:b/>
-          <w:sz w:val="26"/>
-          <w:szCs w:val="26"/>
-        </w:rPr>
-        <w:t>Số 04-</w:t>
-      </w:r>
-      <w:r>
-        <w:rPr>
-          <w:b/>
-          <w:sz w:val="26"/>
-          <w:szCs w:val="26"/>
-        </w:rPr>
-        <w:t>{NgayHopDong}</w:t>
-      </w:r>
-      <w:r>
-        <w:rPr>
-          <w:b/>
-          <w:sz w:val="26"/>
-          <w:szCs w:val="26"/>
-        </w:rPr>
-        <w:t>/HDMB/HueWACO-</w:t>
-      </w:r>
-      <w:r>
-        <w:rPr>
-          <w:b/>
-          <w:sz w:val="26"/>
-          <w:szCs w:val="26"/>
-        </w:rPr>
-        <w:t>{NhaCungUngVietTat}</w:t>
+          <w:sz w:val="32"/>
+          <w:szCs w:val="26"/>
+        </w:rPr>
+      </w:pPr>
+      <w:r>
+        <w:rPr>
+          <w:b/>
+          <w:sz w:val="32"/>
+          <w:szCs w:val="26"/>
+        </w:rPr>
+        <w:t>{SoHopDong}</w:t>
       </w:r>
     </w:p>
     <w:p>
@@ -322,6 +298,21 @@
           <w:sz w:val="26"/>
           <w:szCs w:val="26"/>
         </w:rPr>
+        <w:t>Ông</w:t>
+      </w:r>
+      <w:r>
+        <w:rPr>
+          <w:sz w:val="26"/>
+          <w:szCs w:val="26"/>
+        </w:rPr>
+        <w:t xml:space="preserve"> </w:t>
+      </w:r>
+      <w:r>
+        <w:rPr>
+          <w:b/>
+          <w:sz w:val="26"/>
+          <w:szCs w:val="26"/>
+        </w:rPr>
         <w:t>{TongGiamDoc}</w:t>
       </w:r>
       <w:r>
@@ -571,6 +562,23 @@
         </w:rPr>
         <w:tab/>
       </w:r>
+      <w:bookmarkStart w:id="0" w:name="_GoBack"/>
+      <w:r>
+        <w:rPr>
+          <w:b/>
+          <w:sz w:val="26"/>
+          <w:szCs w:val="26"/>
+        </w:rPr>
+        <w:t>{GioiTinhNhaCungUng}</w:t>
+      </w:r>
+      <w:r>
+        <w:rPr>
+          <w:sz w:val="26"/>
+          <w:szCs w:val="26"/>
+        </w:rPr>
+        <w:t xml:space="preserve"> </w:t>
+      </w:r>
+      <w:bookmarkEnd w:id="0"/>
       <w:r>
         <w:rPr>
           <w:b/>
@@ -639,7 +647,21 @@
           <w:sz w:val="26"/>
           <w:szCs w:val="26"/>
         </w:rPr>
-        <w:t>hỉ: {DiaChiNhaCungUng}</w:t>
+        <w:t>hỉ</w:t>
+      </w:r>
+      <w:r>
+        <w:rPr>
+          <w:sz w:val="26"/>
+          <w:szCs w:val="26"/>
+        </w:rPr>
+        <w:t xml:space="preserve">     </w:t>
+      </w:r>
+      <w:r>
+        <w:rPr>
+          <w:sz w:val="26"/>
+          <w:szCs w:val="26"/>
+        </w:rPr>
+        <w:t>: {DiaChiNhaCungUng}</w:t>
       </w:r>
     </w:p>
     <w:p>
@@ -858,7 +880,7 @@
                 <w:szCs w:val="26"/>
               </w:rPr>
             </w:pPr>
-            <w:bookmarkStart w:id="0" w:name="bangmuahang"/>
+            <w:bookmarkStart w:id="1" w:name="bangmuahang"/>
             <w:r>
               <w:rPr>
                 <w:b/>
@@ -995,7 +1017,7 @@
           </w:p>
         </w:tc>
       </w:tr>
-      <w:bookmarkEnd w:id="0"/>
+      <w:bookmarkEnd w:id="1"/>
     </w:tbl>
     <w:p>
       <w:pPr>
@@ -1028,47 +1050,7 @@
           <w:sz w:val="26"/>
           <w:szCs w:val="26"/>
         </w:rPr>
-        <w:t xml:space="preserve"> {</w:t>
-      </w:r>
-      <w:r>
-        <w:rPr>
-          <w:b/>
-          <w:sz w:val="26"/>
-          <w:szCs w:val="26"/>
-        </w:rPr>
-        <w:t>T</w:t>
-      </w:r>
-      <w:r>
-        <w:rPr>
-          <w:b/>
-          <w:sz w:val="26"/>
-          <w:szCs w:val="26"/>
-        </w:rPr>
-        <w:t>ong</w:t>
-      </w:r>
-      <w:r>
-        <w:rPr>
-          <w:b/>
-          <w:sz w:val="26"/>
-          <w:szCs w:val="26"/>
-        </w:rPr>
-        <w:t>TienBangCh</w:t>
-      </w:r>
-      <w:r>
-        <w:rPr>
-          <w:b/>
-          <w:sz w:val="26"/>
-          <w:szCs w:val="26"/>
-        </w:rPr>
-        <w:t>u</w:t>
-      </w:r>
-      <w:r>
-        <w:rPr>
-          <w:b/>
-          <w:sz w:val="26"/>
-          <w:szCs w:val="26"/>
-        </w:rPr>
-        <w:t>}</w:t>
+        <w:t xml:space="preserve"> {TongTienBangChu}</w:t>
       </w:r>
     </w:p>
     <w:p>
@@ -1099,440 +1081,11 @@
       <w:pPr>
         <w:spacing w:after="0" w:line="288" w:lineRule="auto"/>
         <w:rPr>
-          <w:b/>
-          <w:sz w:val="26"/>
-          <w:szCs w:val="26"/>
-        </w:rPr>
-      </w:pPr>
-      <w:r>
-        <w:rPr>
-          <w:b/>
-          <w:sz w:val="26"/>
-          <w:szCs w:val="26"/>
-        </w:rPr>
-        <w:t>Điều II. Qui cách phẩm chất hàng hóa</w:t>
-      </w:r>
-    </w:p>
-    <w:p>
-      <w:pPr>
-        <w:spacing w:after="0" w:line="288" w:lineRule="auto"/>
-        <w:rPr>
-          <w:sz w:val="26"/>
-          <w:szCs w:val="26"/>
-        </w:rPr>
-      </w:pPr>
-      <w:r>
-        <w:rPr>
-          <w:sz w:val="26"/>
-          <w:szCs w:val="26"/>
-        </w:rPr>
-        <w:tab/>
-        <w:t>- Hàng mới 100% chưa qua sử dụng</w:t>
-      </w:r>
-      <w:r>
-        <w:rPr>
-          <w:sz w:val="26"/>
-          <w:szCs w:val="26"/>
-        </w:rPr>
-        <w:t>.</w:t>
-      </w:r>
-    </w:p>
-    <w:p>
-      <w:pPr>
-        <w:spacing w:after="0" w:line="288" w:lineRule="auto"/>
-        <w:rPr>
-          <w:sz w:val="26"/>
-          <w:szCs w:val="26"/>
-        </w:rPr>
-      </w:pPr>
-      <w:r>
-        <w:rPr>
-          <w:sz w:val="26"/>
-          <w:szCs w:val="26"/>
-        </w:rPr>
-        <w:tab/>
-        <w:t>- Chất lượng hàng hóa theo tiêu chuẩn nhà sản xuất, đáp ứng yêu cầu bên mua</w:t>
-      </w:r>
-      <w:r>
-        <w:rPr>
-          <w:sz w:val="26"/>
-          <w:szCs w:val="26"/>
-        </w:rPr>
-        <w:t>.</w:t>
-      </w:r>
-    </w:p>
-    <w:p>
-      <w:pPr>
-        <w:spacing w:after="0" w:line="288" w:lineRule="auto"/>
-        <w:rPr>
-          <w:b/>
-          <w:sz w:val="26"/>
-          <w:szCs w:val="26"/>
-        </w:rPr>
-      </w:pPr>
-      <w:r>
-        <w:rPr>
-          <w:b/>
-          <w:sz w:val="26"/>
-          <w:szCs w:val="26"/>
-        </w:rPr>
-        <w:t>Điều III. Thời gian và phương thức giao nhận hàng</w:t>
-      </w:r>
-    </w:p>
-    <w:p>
-      <w:pPr>
-        <w:spacing w:after="0" w:line="288" w:lineRule="auto"/>
-        <w:rPr>
-          <w:sz w:val="26"/>
-          <w:szCs w:val="26"/>
-        </w:rPr>
-      </w:pPr>
-      <w:r>
-        <w:rPr>
-          <w:b/>
-          <w:sz w:val="26"/>
-          <w:szCs w:val="26"/>
-        </w:rPr>
-        <w:tab/>
-        <w:t xml:space="preserve">- </w:t>
-      </w:r>
-      <w:r>
-        <w:rPr>
-          <w:sz w:val="26"/>
-          <w:szCs w:val="26"/>
-        </w:rPr>
-        <w:t>Thời gian giao hàng</w:t>
-      </w:r>
-      <w:r>
-        <w:rPr>
-          <w:sz w:val="26"/>
-          <w:szCs w:val="26"/>
-        </w:rPr>
-        <w:t>: từ 02 – 06 ngày, kể từ ngày kí kết HĐMB</w:t>
-      </w:r>
-    </w:p>
-    <w:p>
-      <w:pPr>
-        <w:spacing w:after="0" w:line="288" w:lineRule="auto"/>
-        <w:rPr>
-          <w:sz w:val="26"/>
-          <w:szCs w:val="26"/>
-        </w:rPr>
-      </w:pPr>
-      <w:r>
-        <w:rPr>
-          <w:sz w:val="26"/>
-          <w:szCs w:val="26"/>
-        </w:rPr>
-        <w:lastRenderedPageBreak/>
-        <w:tab/>
-        <w:t xml:space="preserve">- Địa chỉ giao hàng: </w:t>
-      </w:r>
-      <w:r>
-        <w:rPr>
-          <w:sz w:val="26"/>
-          <w:szCs w:val="26"/>
-        </w:rPr>
-        <w:t>{DiaChiGiaoHang}</w:t>
-      </w:r>
-    </w:p>
-    <w:p>
-      <w:pPr>
-        <w:spacing w:after="0" w:line="288" w:lineRule="auto"/>
-        <w:ind w:firstLine="720"/>
-        <w:rPr>
-          <w:sz w:val="26"/>
-          <w:szCs w:val="26"/>
-        </w:rPr>
-      </w:pPr>
-      <w:r>
-        <w:rPr>
-          <w:sz w:val="26"/>
-          <w:szCs w:val="26"/>
-        </w:rPr>
-        <w:t>- Bên A kiểm tra hàng nhập kho, phát triển hàng không đúng theo các điểm được quy định tại điều I và II của HĐMB, Công ty chúng tôi thật sự xin lỗi, từ chối không nhận hàng, mọi chi phí phát sinh do chuyển đổi hoặc trả lại đều do bên B thanh toán.</w:t>
-      </w:r>
-    </w:p>
-    <w:p>
-      <w:pPr>
-        <w:spacing w:after="0" w:line="288" w:lineRule="auto"/>
-        <w:ind w:firstLine="720"/>
-        <w:rPr>
-          <w:sz w:val="26"/>
-          <w:szCs w:val="26"/>
-        </w:rPr>
-      </w:pPr>
-      <w:r>
-        <w:rPr>
-          <w:sz w:val="26"/>
-          <w:szCs w:val="26"/>
-        </w:rPr>
-        <w:t>- Bốc xếp: tại đầu kho bên nào thì bên đó chịu.</w:t>
-      </w:r>
-    </w:p>
-    <w:p>
-      <w:pPr>
-        <w:spacing w:after="0" w:line="288" w:lineRule="auto"/>
-        <w:rPr>
-          <w:b/>
-          <w:sz w:val="26"/>
-          <w:szCs w:val="26"/>
-        </w:rPr>
-      </w:pPr>
-      <w:r>
-        <w:rPr>
-          <w:b/>
-          <w:sz w:val="26"/>
-          <w:szCs w:val="26"/>
-        </w:rPr>
-        <w:t>Điều IV. Phương thức thanh toán</w:t>
-      </w:r>
-    </w:p>
-    <w:p>
-      <w:pPr>
-        <w:spacing w:after="0" w:line="288" w:lineRule="auto"/>
-        <w:rPr>
-          <w:sz w:val="26"/>
-          <w:szCs w:val="26"/>
-        </w:rPr>
-      </w:pPr>
-      <w:r>
-        <w:rPr>
-          <w:sz w:val="26"/>
-          <w:szCs w:val="26"/>
-        </w:rPr>
-        <w:tab/>
-        <w:t>- Thanh toán bằng đồng tiền Việt Nam theo hình thức chuyển khoản.</w:t>
-      </w:r>
-    </w:p>
-    <w:p>
-      <w:pPr>
-        <w:spacing w:after="0" w:line="288" w:lineRule="auto"/>
-        <w:rPr>
-          <w:sz w:val="26"/>
-          <w:szCs w:val="26"/>
-        </w:rPr>
-      </w:pPr>
-      <w:r>
-        <w:rPr>
-          <w:sz w:val="26"/>
-          <w:szCs w:val="26"/>
-        </w:rPr>
-        <w:tab/>
-        <w:t>- Bên A sẽ thanh toán cho bên B 100% giá trị tiền hàng theo từng hóa đơn tài chính GTGT trong thời gian từ 25-30 ngày, kể từ ngày bên A nhận đủ hàng, hóa đơn tài chính, và các giấy tờ liên quan đến lô hàng từ bên B.</w:t>
-      </w:r>
-    </w:p>
-    <w:p>
-      <w:pPr>
-        <w:spacing w:after="0" w:line="288" w:lineRule="auto"/>
-        <w:rPr>
-          <w:sz w:val="26"/>
-          <w:szCs w:val="26"/>
-        </w:rPr>
-      </w:pPr>
-      <w:r>
-        <w:rPr>
-          <w:sz w:val="26"/>
-          <w:szCs w:val="26"/>
-        </w:rPr>
-        <w:tab/>
-        <w:t xml:space="preserve">+ </w:t>
-      </w:r>
-      <w:r>
-        <w:rPr>
-          <w:b/>
-          <w:sz w:val="26"/>
-          <w:szCs w:val="26"/>
-        </w:rPr>
-        <w:t>Trách nhiệm bên các bên liên quan</w:t>
-      </w:r>
-    </w:p>
-    <w:p>
-      <w:pPr>
-        <w:spacing w:after="0" w:line="288" w:lineRule="auto"/>
-        <w:rPr>
-          <w:sz w:val="26"/>
-          <w:szCs w:val="26"/>
-        </w:rPr>
-      </w:pPr>
-      <w:r>
-        <w:rPr>
-          <w:sz w:val="26"/>
-          <w:szCs w:val="26"/>
-        </w:rPr>
-        <w:t>+ Bên A: Thanh toán tiền hàng cho bên B theo điều IV của hợp đồng mua bán.</w:t>
-      </w:r>
-    </w:p>
-    <w:p>
-      <w:pPr>
-        <w:spacing w:after="0" w:line="288" w:lineRule="auto"/>
-        <w:rPr>
-          <w:sz w:val="26"/>
-          <w:szCs w:val="26"/>
-        </w:rPr>
-      </w:pPr>
-      <w:r>
-        <w:rPr>
-          <w:sz w:val="26"/>
-          <w:szCs w:val="26"/>
-        </w:rPr>
-        <w:tab/>
-        <w:t>- Tạo điều kiện về mặt bằng, nhân sự để tiếp nhận hàng trong thời gian sớm nhất</w:t>
-      </w:r>
-    </w:p>
-    <w:p>
-      <w:pPr>
-        <w:spacing w:after="0" w:line="288" w:lineRule="auto"/>
-        <w:rPr>
-          <w:sz w:val="26"/>
-          <w:szCs w:val="26"/>
-        </w:rPr>
-      </w:pPr>
-      <w:r>
-        <w:rPr>
-          <w:sz w:val="26"/>
-          <w:szCs w:val="26"/>
-        </w:rPr>
-        <w:tab/>
-        <w:t>- Thông tin cho bên B biết những thiếu sót về hàng hóa khi tiếp nhận.</w:t>
-      </w:r>
-    </w:p>
-    <w:p>
-      <w:pPr>
-        <w:spacing w:after="0" w:line="288" w:lineRule="auto"/>
-        <w:rPr>
-          <w:sz w:val="26"/>
-          <w:szCs w:val="26"/>
-        </w:rPr>
-      </w:pPr>
-      <w:r>
-        <w:rPr>
-          <w:sz w:val="26"/>
-          <w:szCs w:val="26"/>
-        </w:rPr>
-        <w:t>+ Bên B: Cung cấp hàng đúng thời gian</w:t>
-      </w:r>
-      <w:r>
-        <w:rPr>
-          <w:sz w:val="26"/>
-          <w:szCs w:val="26"/>
-        </w:rPr>
-        <w:t>, đủ số lượng, đạt chất lượng theo hợp đồng</w:t>
-      </w:r>
-    </w:p>
-    <w:p>
-      <w:pPr>
-        <w:spacing w:after="0" w:line="288" w:lineRule="auto"/>
-        <w:rPr>
-          <w:sz w:val="26"/>
-          <w:szCs w:val="26"/>
-        </w:rPr>
-      </w:pPr>
-      <w:r>
-        <w:rPr>
-          <w:sz w:val="26"/>
-          <w:szCs w:val="26"/>
-        </w:rPr>
-        <w:tab/>
-        <w:t>- Cấp hóa đơn tài chính hợp lệ, biên bản giao nhận hàng</w:t>
-      </w:r>
-    </w:p>
-    <w:p>
-      <w:pPr>
-        <w:spacing w:after="0" w:line="288" w:lineRule="auto"/>
-        <w:rPr>
-          <w:sz w:val="26"/>
-          <w:szCs w:val="26"/>
-        </w:rPr>
-      </w:pPr>
-      <w:r>
-        <w:rPr>
-          <w:sz w:val="26"/>
-          <w:szCs w:val="26"/>
-        </w:rPr>
-        <w:tab/>
-        <w:t>- Có trách nhiệm đổi trả lại hàng không đúng theo cam kết trong vòng 07 ngày.</w:t>
-      </w:r>
-    </w:p>
-    <w:p>
-      <w:pPr>
-        <w:spacing w:after="0" w:line="288" w:lineRule="auto"/>
-        <w:rPr>
-          <w:b/>
-          <w:sz w:val="26"/>
-          <w:szCs w:val="26"/>
-        </w:rPr>
-      </w:pPr>
-      <w:r>
-        <w:rPr>
-          <w:b/>
-          <w:sz w:val="26"/>
-          <w:szCs w:val="26"/>
-        </w:rPr>
-        <w:t>Điều V: Điều khoản chung</w:t>
-      </w:r>
-    </w:p>
-    <w:p>
-      <w:pPr>
-        <w:spacing w:after="0" w:line="288" w:lineRule="auto"/>
-        <w:rPr>
-          <w:sz w:val="26"/>
-          <w:szCs w:val="26"/>
-        </w:rPr>
-      </w:pPr>
-      <w:r>
-        <w:rPr>
-          <w:sz w:val="26"/>
-          <w:szCs w:val="26"/>
-        </w:rPr>
-        <w:tab/>
-        <w:t>- Hai bên cam kết thực hiện đầy đủ các điều khoản đã ghi trong hợp đồng. Nếu có vấn đề vướng mắc hai bên cùng nhau bàn bạc, giải quyết theo luật định và bằng văn bản. Trường hợp hai bên không thống nhất cách giải quyết thì đưa ra Tòa Án/Trọng tài Kinh tế Tỉnh Thừa Thiên Huế giải quyết. Phát quyết của Tòa Án/Trọng tài Kinh tế buộc hai bên phải thi hành.</w:t>
-      </w:r>
-    </w:p>
-    <w:p>
-      <w:pPr>
-        <w:spacing w:after="0" w:line="288" w:lineRule="auto"/>
-        <w:rPr>
-          <w:sz w:val="26"/>
-          <w:szCs w:val="26"/>
-        </w:rPr>
-      </w:pPr>
-      <w:r>
-        <w:rPr>
-          <w:sz w:val="26"/>
-          <w:szCs w:val="26"/>
-        </w:rPr>
-        <w:tab/>
-        <w:t>-Hợp đồng này mặc nhiên được thanh lý sau khi hai bên thực hiện đầy đủ các điều khoản đã cam kết trong hợp đồng.</w:t>
-      </w:r>
-    </w:p>
-    <w:p>
-      <w:pPr>
-        <w:spacing w:after="0" w:line="288" w:lineRule="auto"/>
-        <w:rPr>
-          <w:sz w:val="26"/>
-          <w:szCs w:val="26"/>
-        </w:rPr>
-      </w:pPr>
-      <w:r>
-        <w:rPr>
-          <w:sz w:val="26"/>
-          <w:szCs w:val="26"/>
-        </w:rPr>
-        <w:tab/>
-        <w:t>- Hợp đồng có hiệu lực từ ngày ký, được thành lập thành 04 bản, mỗi bên giữ 02 bản, và có giá trị pháp lý như nhau</w:t>
-      </w:r>
-    </w:p>
-    <w:p>
-      <w:pPr>
-        <w:spacing w:after="0" w:line="288" w:lineRule="auto"/>
-        <w:rPr>
-          <w:sz w:val="26"/>
-          <w:szCs w:val="26"/>
-        </w:rPr>
-      </w:pPr>
-      <w:bookmarkStart w:id="1" w:name="listdieukhoan"/>
-      <w:bookmarkStart w:id="2" w:name="_GoBack"/>
+          <w:sz w:val="26"/>
+          <w:szCs w:val="26"/>
+        </w:rPr>
+      </w:pPr>
+      <w:bookmarkStart w:id="2" w:name="listdieukhoan"/>
       <w:r>
         <w:rPr>
           <w:sz w:val="26"/>
@@ -1541,7 +1094,6 @@
         <w:t>{ListDieuKhoan}</w:t>
       </w:r>
     </w:p>
-    <w:bookmarkEnd w:id="1"/>
     <w:bookmarkEnd w:id="2"/>
     <w:p>
       <w:pPr>
@@ -1597,65 +1149,6 @@
           <w:szCs w:val="26"/>
         </w:rPr>
         <w:t>ĐẠI DIỆN BÊN B</w:t>
-      </w:r>
-    </w:p>
-    <w:p>
-      <w:pPr>
-        <w:spacing w:after="0" w:line="288" w:lineRule="auto"/>
-        <w:rPr>
-          <w:sz w:val="26"/>
-          <w:szCs w:val="26"/>
-        </w:rPr>
-      </w:pPr>
-    </w:p>
-    <w:p>
-      <w:pPr>
-        <w:spacing w:after="0" w:line="288" w:lineRule="auto"/>
-        <w:rPr>
-          <w:b/>
-          <w:sz w:val="26"/>
-          <w:szCs w:val="26"/>
-        </w:rPr>
-      </w:pPr>
-      <w:r>
-        <w:rPr>
-          <w:b/>
-          <w:sz w:val="26"/>
-          <w:szCs w:val="26"/>
-        </w:rPr>
-        <w:tab/>
-      </w:r>
-    </w:p>
-    <w:p>
-      <w:pPr>
-        <w:spacing w:after="0" w:line="288" w:lineRule="auto"/>
-        <w:rPr>
-          <w:sz w:val="26"/>
-          <w:szCs w:val="26"/>
-        </w:rPr>
-      </w:pPr>
-      <w:r>
-        <w:rPr>
-          <w:sz w:val="26"/>
-          <w:szCs w:val="26"/>
-        </w:rPr>
-        <w:tab/>
-      </w:r>
-    </w:p>
-    <w:p>
-      <w:pPr>
-        <w:spacing w:after="0" w:line="288" w:lineRule="auto"/>
-        <w:rPr>
-          <w:sz w:val="26"/>
-          <w:szCs w:val="26"/>
-        </w:rPr>
-      </w:pPr>
-      <w:r>
-        <w:rPr>
-          <w:sz w:val="26"/>
-          <w:szCs w:val="26"/>
-        </w:rPr>
-        <w:tab/>
       </w:r>
     </w:p>
     <w:sectPr>
@@ -2617,7 +2110,7 @@
 </file>
 
 <file path=customXml/itemProps1.xml><?xml version="1.0" encoding="utf-8"?>
-<ds:datastoreItem xmlns:ds="http://schemas.openxmlformats.org/officeDocument/2006/customXml" ds:itemID="{ACB018CE-99F4-4FA7-BB7F-784F33919719}">
+<ds:datastoreItem xmlns:ds="http://schemas.openxmlformats.org/officeDocument/2006/customXml" ds:itemID="{B5FD5954-33B9-4D4D-B2E5-CC5A96507E3A}">
   <ds:schemaRefs>
     <ds:schemaRef ds:uri="http://schemas.openxmlformats.org/officeDocument/2006/bibliography"/>
   </ds:schemaRefs>

</xml_diff>

<commit_message>
hoan thanh cap nhat hop dong
</commit_message>
<xml_diff>
--- a/wwwroot/document/HopDongMuaBan.docx
+++ b/wwwroot/document/HopDongMuaBan.docx
@@ -12,6 +12,8 @@
           <w:szCs w:val="26"/>
         </w:rPr>
       </w:pPr>
+      <w:bookmarkStart w:id="0" w:name="_GoBack"/>
+      <w:bookmarkEnd w:id="0"/>
       <w:r>
         <w:rPr>
           <w:b/>
@@ -129,15 +131,13 @@
         <w:jc w:val="center"/>
         <w:rPr>
           <w:b/>
-          <w:sz w:val="32"/>
-          <w:szCs w:val="26"/>
-        </w:rPr>
-      </w:pPr>
-      <w:r>
-        <w:rPr>
-          <w:b/>
-          <w:sz w:val="32"/>
-          <w:szCs w:val="26"/>
+          <w:szCs w:val="28"/>
+        </w:rPr>
+      </w:pPr>
+      <w:r>
+        <w:rPr>
+          <w:b/>
+          <w:szCs w:val="28"/>
         </w:rPr>
         <w:t>{SoHopDong}</w:t>
       </w:r>
@@ -562,7 +562,6 @@
         </w:rPr>
         <w:tab/>
       </w:r>
-      <w:bookmarkStart w:id="0" w:name="_GoBack"/>
       <w:r>
         <w:rPr>
           <w:b/>
@@ -578,7 +577,6 @@
         </w:rPr>
         <w:t xml:space="preserve"> </w:t>
       </w:r>
-      <w:bookmarkEnd w:id="0"/>
       <w:r>
         <w:rPr>
           <w:b/>
@@ -854,10 +852,10 @@
         <w:tblLook w:val="04A0" w:firstRow="1" w:lastRow="0" w:firstColumn="1" w:lastColumn="0" w:noHBand="0" w:noVBand="1"/>
       </w:tblPr>
       <w:tblGrid>
-        <w:gridCol w:w="1754"/>
-        <w:gridCol w:w="1755"/>
-        <w:gridCol w:w="1755"/>
-        <w:gridCol w:w="1755"/>
+        <w:gridCol w:w="704"/>
+        <w:gridCol w:w="4394"/>
+        <w:gridCol w:w="851"/>
+        <w:gridCol w:w="1070"/>
         <w:gridCol w:w="1755"/>
         <w:gridCol w:w="1755"/>
       </w:tblGrid>
@@ -867,7 +865,7 @@
         </w:trPr>
         <w:tc>
           <w:tcPr>
-            <w:tcW w:w="1754" w:type="dxa"/>
+            <w:tcW w:w="704" w:type="dxa"/>
             <w:vAlign w:val="center"/>
           </w:tcPr>
           <w:p>
@@ -893,7 +891,7 @@
         </w:tc>
         <w:tc>
           <w:tcPr>
-            <w:tcW w:w="1755" w:type="dxa"/>
+            <w:tcW w:w="4394" w:type="dxa"/>
             <w:vAlign w:val="center"/>
           </w:tcPr>
           <w:p>
@@ -918,7 +916,7 @@
         </w:tc>
         <w:tc>
           <w:tcPr>
-            <w:tcW w:w="1755" w:type="dxa"/>
+            <w:tcW w:w="851" w:type="dxa"/>
             <w:vAlign w:val="center"/>
           </w:tcPr>
           <w:p>
@@ -943,7 +941,7 @@
         </w:tc>
         <w:tc>
           <w:tcPr>
-            <w:tcW w:w="1755" w:type="dxa"/>
+            <w:tcW w:w="1070" w:type="dxa"/>
             <w:vAlign w:val="center"/>
           </w:tcPr>
           <w:p>
@@ -2110,7 +2108,7 @@
 </file>
 
 <file path=customXml/itemProps1.xml><?xml version="1.0" encoding="utf-8"?>
-<ds:datastoreItem xmlns:ds="http://schemas.openxmlformats.org/officeDocument/2006/customXml" ds:itemID="{B5FD5954-33B9-4D4D-B2E5-CC5A96507E3A}">
+<ds:datastoreItem xmlns:ds="http://schemas.openxmlformats.org/officeDocument/2006/customXml" ds:itemID="{2B08E261-D205-40FC-BEE7-F923E54AE1BD}">
   <ds:schemaRefs>
     <ds:schemaRef ds:uri="http://schemas.openxmlformats.org/officeDocument/2006/bibliography"/>
   </ds:schemaRefs>

</xml_diff>